<commit_message>
Last last minute changes
</commit_message>
<xml_diff>
--- a/Huffman coding.docx
+++ b/Huffman coding.docx
@@ -46,7 +46,18 @@
           <w:szCs w:val="28"/>
           <w:lang w:val="bg-BG"/>
         </w:rPr>
-        <w:t>Интродукция</w:t>
+        <w:t>Увод</w:t>
+      </w:r>
+    </w:p>
+    <w:p>
+      <w:pPr>
+        <w:pStyle w:val="ListParagraph"/>
+      </w:pPr>
+      <w:r>
+        <w:t xml:space="preserve">Github - </w:t>
+      </w:r>
+      <w:r>
+        <w:t>https://github.com/nakata122/Huffman_coding</w:t>
       </w:r>
     </w:p>
     <w:p>
@@ -151,15 +162,7 @@
         <w:t xml:space="preserve">След </w:t>
       </w:r>
       <w:r>
-        <w:t>-</w:t>
-      </w:r>
-      <w:proofErr w:type="spellStart"/>
-      <w:r>
-        <w:t>i</w:t>
-      </w:r>
-      <w:proofErr w:type="spellEnd"/>
-      <w:r>
-        <w:t xml:space="preserve"> filename.txt </w:t>
+        <w:t xml:space="preserve">-i filename.txt </w:t>
       </w:r>
     </w:p>
     <w:p>
@@ -180,13 +183,8 @@
         <w:t>След -</w:t>
       </w:r>
       <w:r>
-        <w:t xml:space="preserve">o </w:t>
-      </w:r>
-      <w:proofErr w:type="spellStart"/>
-      <w:r>
-        <w:t>outputname.bin</w:t>
-      </w:r>
-      <w:proofErr w:type="spellEnd"/>
+        <w:t>o outputname.bin</w:t>
+      </w:r>
     </w:p>
     <w:p>
       <w:pPr>
@@ -311,13 +309,8 @@
         </w:rPr>
         <w:t xml:space="preserve">във </w:t>
       </w:r>
-      <w:proofErr w:type="spellStart"/>
-      <w:r>
-        <w:t>compressed.bin</w:t>
-      </w:r>
-      <w:proofErr w:type="spellEnd"/>
-      <w:r>
-        <w:t xml:space="preserve"> </w:t>
+      <w:r>
+        <w:t xml:space="preserve">compressed.bin </w:t>
       </w:r>
       <w:r>
         <w:rPr>
@@ -334,23 +327,7 @@
         <w:pStyle w:val="ListParagraph"/>
       </w:pPr>
       <w:r>
-        <w:t>./a.exe -</w:t>
-      </w:r>
-      <w:proofErr w:type="spellStart"/>
-      <w:r>
-        <w:t>i</w:t>
-      </w:r>
-      <w:proofErr w:type="spellEnd"/>
-      <w:r>
-        <w:t xml:space="preserve"> t.txt -o </w:t>
-      </w:r>
-      <w:proofErr w:type="spellStart"/>
-      <w:r>
-        <w:t>compressed.bin</w:t>
-      </w:r>
-      <w:proofErr w:type="spellEnd"/>
-      <w:r>
-        <w:t xml:space="preserve"> -c</w:t>
+        <w:t>./a.exe -i t.txt -o compressed.bin -c</w:t>
       </w:r>
     </w:p>
     <w:p>
@@ -378,23 +355,7 @@
         <w:pStyle w:val="ListParagraph"/>
       </w:pPr>
       <w:r>
-        <w:t>./a.exe -</w:t>
-      </w:r>
-      <w:proofErr w:type="spellStart"/>
-      <w:r>
-        <w:t>i</w:t>
-      </w:r>
-      <w:proofErr w:type="spellEnd"/>
-      <w:r>
-        <w:t xml:space="preserve"> </w:t>
-      </w:r>
-      <w:proofErr w:type="spellStart"/>
-      <w:r>
-        <w:t>compressed.bin</w:t>
-      </w:r>
-      <w:proofErr w:type="spellEnd"/>
-      <w:r>
-        <w:t xml:space="preserve"> -o new.txt -d</w:t>
+        <w:t>./a.exe -i compressed.bin -o new.txt -d</w:t>
       </w:r>
     </w:p>
     <w:p>
@@ -428,15 +389,7 @@
         <w:pStyle w:val="ListParagraph"/>
       </w:pPr>
       <w:r>
-        <w:t>./a.exe -</w:t>
-      </w:r>
-      <w:proofErr w:type="spellStart"/>
-      <w:r>
-        <w:t>i</w:t>
-      </w:r>
-      <w:proofErr w:type="spellEnd"/>
-      <w:r>
-        <w:t xml:space="preserve"> t.txt -debug</w:t>
+        <w:t>./a.exe -i t.txt -debug</w:t>
       </w:r>
     </w:p>
     <w:p>
@@ -519,13 +472,8 @@
         </w:rPr>
         <w:t xml:space="preserve"> при всяко ново срещане. Избрах </w:t>
       </w:r>
-      <w:proofErr w:type="spellStart"/>
-      <w:r>
-        <w:t>unordered_map</w:t>
-      </w:r>
-      <w:proofErr w:type="spellEnd"/>
-      <w:r>
-        <w:t xml:space="preserve"> </w:t>
+      <w:r>
+        <w:t xml:space="preserve">unordered_map </w:t>
       </w:r>
       <w:r>
         <w:rPr>
@@ -533,11 +481,9 @@
         </w:rPr>
         <w:t xml:space="preserve">от </w:t>
       </w:r>
-      <w:proofErr w:type="spellStart"/>
       <w:r>
         <w:t>stl</w:t>
       </w:r>
-      <w:proofErr w:type="spellEnd"/>
       <w:r>
         <w:rPr>
           <w:lang w:val="bg-BG"/>
@@ -568,24 +514,17 @@
         </w:rPr>
         <w:t xml:space="preserve">Създаване на дърво на Хъфман – Тук ползвам допълнителна структура от данни </w:t>
       </w:r>
-      <w:proofErr w:type="spellStart"/>
       <w:r>
         <w:t>PriorityQueue</w:t>
       </w:r>
-      <w:proofErr w:type="spellEnd"/>
       <w:r>
         <w:rPr>
           <w:lang w:val="bg-BG"/>
         </w:rPr>
         <w:t xml:space="preserve">, която я има в </w:t>
       </w:r>
-      <w:proofErr w:type="spellStart"/>
-      <w:r>
-        <w:t>stl</w:t>
-      </w:r>
-      <w:proofErr w:type="spellEnd"/>
-      <w:r>
-        <w:t xml:space="preserve">, </w:t>
+      <w:r>
+        <w:t xml:space="preserve">stl, </w:t>
       </w:r>
       <w:r>
         <w:rPr>
@@ -773,13 +712,8 @@
         </w:rPr>
         <w:t xml:space="preserve">и го добавяме в един общ </w:t>
       </w:r>
-      <w:proofErr w:type="spellStart"/>
-      <w:r>
-        <w:t>BinaryBuffer</w:t>
-      </w:r>
-      <w:proofErr w:type="spellEnd"/>
-      <w:r>
-        <w:t xml:space="preserve">. </w:t>
+      <w:r>
+        <w:t xml:space="preserve">BinaryBuffer. </w:t>
       </w:r>
       <w:r>
         <w:rPr>
@@ -804,6 +738,24 @@
           <w:lang w:val="bg-BG"/>
         </w:rPr>
         <w:t>файла.</w:t>
+      </w:r>
+      <w:r>
+        <w:t xml:space="preserve"> </w:t>
+      </w:r>
+      <w:r>
+        <w:rPr>
+          <w:lang w:val="bg-BG"/>
+        </w:rPr>
+        <w:t xml:space="preserve">Първи символ винаги е </w:t>
+      </w:r>
+      <w:r>
+        <w:t xml:space="preserve">index </w:t>
+      </w:r>
+      <w:r>
+        <w:rPr>
+          <w:lang w:val="bg-BG"/>
+        </w:rPr>
+        <w:t>на последния бит, защото в повечето случаи той не е цял и някаква част от него тряба да се игнорира.</w:t>
       </w:r>
     </w:p>
     <w:p>
@@ -821,7 +773,26 @@
         <w:rPr>
           <w:lang w:val="bg-BG"/>
         </w:rPr>
-        <w:t xml:space="preserve">Декомпресиране – Четем хедъра с рекурсивна функция и попълваме дървото на Хъфман. След това вземаме байт по байт записаните данни във файла и обхождаме дървото бит по бит. Бит 0 отиваме наляво бит 1 надясно и когато стигнем листо </w:t>
+        <w:t>Декомпресиране – Четем хедъра с рекурсивна функция и попълваме дървото на Хъфман.</w:t>
+      </w:r>
+      <w:r>
+        <w:rPr>
+          <w:lang w:val="bg-BG"/>
+        </w:rPr>
+        <w:t xml:space="preserve"> Вземаме индекса.</w:t>
+      </w:r>
+      <w:r>
+        <w:rPr>
+          <w:lang w:val="bg-BG"/>
+        </w:rPr>
+        <w:t xml:space="preserve"> След това вземаме байт по байт записаните данни във файла и обхождаме дървото бит по </w:t>
+      </w:r>
+      <w:r>
+        <w:rPr>
+          <w:lang w:val="bg-BG"/>
+        </w:rPr>
+        <w:lastRenderedPageBreak/>
+        <w:t xml:space="preserve">бит. Бит 0 отиваме наляво бит 1 надясно и когато стигнем листо </w:t>
       </w:r>
       <w:r>
         <w:rPr>
@@ -865,7 +836,6 @@
           <w:szCs w:val="28"/>
           <w:lang w:val="bg-BG"/>
         </w:rPr>
-        <w:lastRenderedPageBreak/>
         <w:t>Допълнителни класове</w:t>
       </w:r>
     </w:p>
@@ -877,13 +847,8 @@
           <w:numId w:val="2"/>
         </w:numPr>
       </w:pPr>
-      <w:proofErr w:type="spellStart"/>
-      <w:r>
-        <w:t>BinaryBuffer</w:t>
-      </w:r>
-      <w:proofErr w:type="spellEnd"/>
-      <w:r>
-        <w:t xml:space="preserve"> (</w:t>
+      <w:r>
+        <w:t>BinaryBuffer (</w:t>
       </w:r>
       <w:r>
         <w:rPr>
@@ -918,13 +883,8 @@
         </w:rPr>
         <w:t xml:space="preserve">или байтове и се орпавя с подравняване и други проблеми. Помощните функции </w:t>
       </w:r>
-      <w:proofErr w:type="spellStart"/>
-      <w:r>
-        <w:t>shiftLeft</w:t>
-      </w:r>
-      <w:proofErr w:type="spellEnd"/>
-      <w:r>
-        <w:t xml:space="preserve"> </w:t>
+      <w:r>
+        <w:t xml:space="preserve">shiftLeft </w:t>
       </w:r>
       <w:r>
         <w:rPr>
@@ -932,13 +892,8 @@
         </w:rPr>
         <w:t xml:space="preserve">и </w:t>
       </w:r>
-      <w:proofErr w:type="spellStart"/>
-      <w:r>
-        <w:t>shiftRight</w:t>
-      </w:r>
-      <w:proofErr w:type="spellEnd"/>
-      <w:r>
-        <w:t xml:space="preserve"> </w:t>
+      <w:r>
+        <w:t xml:space="preserve">shiftRight </w:t>
       </w:r>
       <w:r>
         <w:rPr>
@@ -955,13 +910,8 @@
         </w:rPr>
         <w:t xml:space="preserve">която показва до колко ни е запълнен текущият бит. </w:t>
       </w:r>
-      <w:proofErr w:type="spellStart"/>
-      <w:r>
-        <w:t>shiftLeft</w:t>
-      </w:r>
-      <w:proofErr w:type="spellEnd"/>
-      <w:r>
-        <w:t xml:space="preserve"> </w:t>
+      <w:r>
+        <w:t xml:space="preserve">shiftLeft </w:t>
       </w:r>
       <w:r>
         <w:rPr>
@@ -978,13 +928,8 @@
         </w:rPr>
         <w:t xml:space="preserve">1. Ако ни е запълнен добавяме нов бит и извършваме операцията. По подобен начин с </w:t>
       </w:r>
-      <w:proofErr w:type="spellStart"/>
-      <w:r>
-        <w:t>shiftRight</w:t>
-      </w:r>
-      <w:proofErr w:type="spellEnd"/>
-      <w:r>
-        <w:t xml:space="preserve"> </w:t>
+      <w:r>
+        <w:t xml:space="preserve">shiftRight </w:t>
       </w:r>
       <w:r>
         <w:rPr>
@@ -1016,13 +961,8 @@
           <w:numId w:val="2"/>
         </w:numPr>
       </w:pPr>
-      <w:proofErr w:type="spellStart"/>
-      <w:r>
-        <w:t>PriorityQueue</w:t>
-      </w:r>
-      <w:proofErr w:type="spellEnd"/>
-      <w:r>
-        <w:t xml:space="preserve"> (</w:t>
+      <w:r>
+        <w:t>PriorityQueue (</w:t>
       </w:r>
       <w:r>
         <w:rPr>
@@ -1141,25 +1081,30 @@
     </w:p>
     <w:p>
       <w:pPr>
-        <w:ind w:firstLine="720"/>
+        <w:pStyle w:val="ListParagraph"/>
+        <w:ind w:left="1080"/>
+        <w:rPr>
+          <w:lang w:val="bg-BG"/>
+        </w:rPr>
+      </w:pPr>
+    </w:p>
+    <w:p>
+      <w:pPr>
+        <w:pStyle w:val="ListParagraph"/>
+        <w:numPr>
+          <w:ilvl w:val="0"/>
+          <w:numId w:val="2"/>
+        </w:numPr>
+        <w:rPr>
+          <w:lang w:val="bg-BG"/>
+        </w:rPr>
+      </w:pPr>
+      <w:r>
         <w:rPr>
           <w:sz w:val="28"/>
           <w:szCs w:val="28"/>
           <w:lang w:val="bg-BG"/>
         </w:rPr>
-      </w:pPr>
-      <w:r>
-        <w:rPr>
-          <w:lang w:val="bg-BG"/>
-        </w:rPr>
-        <w:t>5.</w:t>
-      </w:r>
-      <w:r>
-        <w:rPr>
-          <w:sz w:val="28"/>
-          <w:szCs w:val="28"/>
-          <w:lang w:val="bg-BG"/>
-        </w:rPr>
         <w:t>Резултати</w:t>
       </w:r>
     </w:p>
@@ -1194,13 +1139,8 @@
         </w:rPr>
         <w:t xml:space="preserve">с моята имплементация на </w:t>
       </w:r>
-      <w:proofErr w:type="spellStart"/>
-      <w:r>
-        <w:t>PriorityQueue</w:t>
-      </w:r>
-      <w:proofErr w:type="spellEnd"/>
-      <w:r>
-        <w:t xml:space="preserve"> </w:t>
+      <w:r>
+        <w:t xml:space="preserve">PriorityQueue </w:t>
       </w:r>
       <w:r>
         <w:rPr>
@@ -1208,13 +1148,8 @@
         </w:rPr>
         <w:t xml:space="preserve">и същото с </w:t>
       </w:r>
-      <w:proofErr w:type="spellStart"/>
-      <w:r>
-        <w:t>stl</w:t>
-      </w:r>
-      <w:proofErr w:type="spellEnd"/>
-      <w:r>
-        <w:t xml:space="preserve"> priority queue. </w:t>
+      <w:r>
+        <w:t xml:space="preserve">stl priority queue. </w:t>
       </w:r>
       <w:r>
         <w:rPr>

</xml_diff>